<commit_message>
some revisions made to diagrams and functions
</commit_message>
<xml_diff>
--- a/01.ImplementationAndTesting.docx
+++ b/01.ImplementationAndTesting.docx
@@ -172,10 +172,10 @@
           <w:noProof/>
         </w:rPr>
         <w:drawing>
-          <wp:inline distT="0" distB="0" distL="0" distR="0" wp14:anchorId="5A92C707" wp14:editId="7F660CEA">
-            <wp:extent cx="5727700" cy="2008414"/>
+          <wp:inline distT="0" distB="0" distL="0" distR="0" wp14:anchorId="3DD62022" wp14:editId="3B3693FA">
+            <wp:extent cx="5727700" cy="1833880"/>
             <wp:effectExtent l="0" t="0" r="6350" b="0"/>
-            <wp:docPr id="7" name="Picture 7" descr="C:\Users\user1\AppData\Local\Microsoft\Windows\INetCache\Content.Word\it3-search.png"/>
+            <wp:docPr id="9" name="Picture 9"/>
             <wp:cNvGraphicFramePr>
               <a:graphicFrameLocks xmlns:a="http://schemas.openxmlformats.org/drawingml/2006/main" noChangeAspect="1"/>
             </wp:cNvGraphicFramePr>
@@ -183,36 +183,23 @@
               <a:graphicData uri="http://schemas.openxmlformats.org/drawingml/2006/picture">
                 <pic:pic xmlns:pic="http://schemas.openxmlformats.org/drawingml/2006/picture">
                   <pic:nvPicPr>
-                    <pic:cNvPr id="0" name="Picture 5" descr="C:\Users\user1\AppData\Local\Microsoft\Windows\INetCache\Content.Word\it3-search.png"/>
-                    <pic:cNvPicPr>
-                      <a:picLocks noChangeAspect="1" noChangeArrowheads="1"/>
-                    </pic:cNvPicPr>
+                    <pic:cNvPr id="1" name=""/>
+                    <pic:cNvPicPr/>
                   </pic:nvPicPr>
                   <pic:blipFill>
-                    <a:blip r:embed="rId6">
-                      <a:extLst>
-                        <a:ext uri="{28A0092B-C50C-407E-A947-70E740481C1C}">
-                          <a14:useLocalDpi xmlns:a14="http://schemas.microsoft.com/office/drawing/2010/main" val="0"/>
-                        </a:ext>
-                      </a:extLst>
-                    </a:blip>
-                    <a:srcRect/>
+                    <a:blip r:embed="rId6"/>
                     <a:stretch>
                       <a:fillRect/>
                     </a:stretch>
                   </pic:blipFill>
-                  <pic:spPr bwMode="auto">
+                  <pic:spPr>
                     <a:xfrm>
                       <a:off x="0" y="0"/>
-                      <a:ext cx="5727700" cy="2008414"/>
+                      <a:ext cx="5727700" cy="1833880"/>
                     </a:xfrm>
                     <a:prstGeom prst="rect">
                       <a:avLst/>
                     </a:prstGeom>
-                    <a:noFill/>
-                    <a:ln>
-                      <a:noFill/>
-                    </a:ln>
                   </pic:spPr>
                 </pic:pic>
               </a:graphicData>
@@ -234,10 +221,10 @@
           <w:noProof/>
         </w:rPr>
         <w:drawing>
-          <wp:inline distT="0" distB="0" distL="0" distR="0" wp14:anchorId="459A2B3E" wp14:editId="56DF3AEC">
-            <wp:extent cx="5727700" cy="2753121"/>
-            <wp:effectExtent l="0" t="0" r="6350" b="9525"/>
-            <wp:docPr id="8" name="Picture 8" descr="C:\Users\user1\AppData\Local\Microsoft\Windows\INetCache\Content.Word\it4-sort.png"/>
+          <wp:inline distT="0" distB="0" distL="0" distR="0" wp14:anchorId="230C659B" wp14:editId="59D5D16A">
+            <wp:extent cx="5727700" cy="1842770"/>
+            <wp:effectExtent l="0" t="0" r="6350" b="5080"/>
+            <wp:docPr id="4" name="Picture 4"/>
             <wp:cNvGraphicFramePr>
               <a:graphicFrameLocks xmlns:a="http://schemas.openxmlformats.org/drawingml/2006/main" noChangeAspect="1"/>
             </wp:cNvGraphicFramePr>
@@ -245,36 +232,23 @@
               <a:graphicData uri="http://schemas.openxmlformats.org/drawingml/2006/picture">
                 <pic:pic xmlns:pic="http://schemas.openxmlformats.org/drawingml/2006/picture">
                   <pic:nvPicPr>
-                    <pic:cNvPr id="0" name="Picture 7" descr="C:\Users\user1\AppData\Local\Microsoft\Windows\INetCache\Content.Word\it4-sort.png"/>
-                    <pic:cNvPicPr>
-                      <a:picLocks noChangeAspect="1" noChangeArrowheads="1"/>
-                    </pic:cNvPicPr>
+                    <pic:cNvPr id="1" name=""/>
+                    <pic:cNvPicPr/>
                   </pic:nvPicPr>
                   <pic:blipFill>
-                    <a:blip r:embed="rId7">
-                      <a:extLst>
-                        <a:ext uri="{28A0092B-C50C-407E-A947-70E740481C1C}">
-                          <a14:useLocalDpi xmlns:a14="http://schemas.microsoft.com/office/drawing/2010/main" val="0"/>
-                        </a:ext>
-                      </a:extLst>
-                    </a:blip>
-                    <a:srcRect/>
+                    <a:blip r:embed="rId7"/>
                     <a:stretch>
                       <a:fillRect/>
                     </a:stretch>
                   </pic:blipFill>
-                  <pic:spPr bwMode="auto">
+                  <pic:spPr>
                     <a:xfrm>
                       <a:off x="0" y="0"/>
-                      <a:ext cx="5727700" cy="2753121"/>
+                      <a:ext cx="5727700" cy="1842770"/>
                     </a:xfrm>
                     <a:prstGeom prst="rect">
                       <a:avLst/>
                     </a:prstGeom>
-                    <a:noFill/>
-                    <a:ln>
-                      <a:noFill/>
-                    </a:ln>
                   </pic:spPr>
                 </pic:pic>
               </a:graphicData>
@@ -287,6 +261,8 @@
       <w:r>
         <w:br w:type="page"/>
       </w:r>
+      <w:bookmarkStart w:id="0" w:name="_GoBack"/>
+      <w:bookmarkEnd w:id="0"/>
     </w:p>
     <w:p/>
     <w:p>
@@ -409,8 +385,6 @@
           </wp:inline>
         </w:drawing>
       </w:r>
-      <w:bookmarkStart w:id="0" w:name="_GoBack"/>
-      <w:bookmarkEnd w:id="0"/>
     </w:p>
     <w:p>
       <w:r>

</xml_diff>